<commit_message>
Finished race infor for the race that matter for the one shot.
</commit_message>
<xml_diff>
--- a/Stories/Outbox/Fantasy Worldbuilding/raceInfo.docx
+++ b/Stories/Outbox/Fantasy Worldbuilding/raceInfo.docx
@@ -34,7 +34,15 @@
       </w:pPr>
       <w:r>
         <w:rPr/>
-        <w:t xml:space="preserve">The giants of this region seperated into two ideological camps. One favored ruling over the lesser races more directly. From their perch in Markarska, they terrorize the whole of the plains. Besides demanding a large amount of food and consuming much of the groundwater, they also forced the plainsmen to work in their mines. </w:t>
+        <w:t xml:space="preserve">The giants of this region </w:t>
+      </w:r>
+      <w:r>
+        <w:rPr/>
+        <w:t>separated</w:t>
+      </w:r>
+      <w:r>
+        <w:rPr/>
+        <w:t xml:space="preserve"> into two ideological camps. One favored ruling over the lesser races more directly. From their perch in Markarska, they terrorize the whole of the plains. Besides demanding a large amount of food and consuming much of the groundwater, they also forced the plainsmen to work in their mines. </w:t>
       </w:r>
     </w:p>
     <w:p>
@@ -82,7 +90,124 @@
       </w:pPr>
       <w:r>
         <w:rPr/>
-        <w:t xml:space="preserve">The second of the two ideological camps turned out much better. Pursuaded by &lt;insert name of giant here&gt; they favored a much more hands off approach to rule, allowing for their goliath subordinates to take much of the mantle of leadership. For the Defense of Order, &lt;same name of giant&gt; is a paternal figure and one that inspires patriotism. </w:t>
+        <w:t xml:space="preserve">The second of the two ideological camps turned out much better. </w:t>
+      </w:r>
+      <w:r>
+        <w:rPr/>
+        <w:t>Persuaded</w:t>
+      </w:r>
+      <w:r>
+        <w:rPr/>
+        <w:t xml:space="preserve"> by &lt;insert name of giant here&gt; they favored a much more hands off approach to rule, allowing for their goliath subordinates to take much of the mantle of leadership. For the Defense of Order, &lt;same name of giant&gt; is a paternal figure and one that inspires patriotism. </w:t>
+      </w:r>
+    </w:p>
+    <w:p>
+      <w:pPr>
+        <w:pStyle w:val="Heading1"/>
+        <w:rPr/>
+      </w:pPr>
+      <w:r>
+        <w:rPr/>
+        <w:t>Firbolg</w:t>
+      </w:r>
+    </w:p>
+    <w:p>
+      <w:pPr>
+        <w:pStyle w:val="TextBody"/>
+        <w:rPr/>
+      </w:pPr>
+      <w:r>
+        <w:rPr/>
+        <w:t>Some giants were disgusted by both the war and A and B. They retreated from ruling and politics to live in the simple nature of the last true forest on the continent. (denoted as dark green stripes on the map)</w:t>
+      </w:r>
+    </w:p>
+    <w:p>
+      <w:pPr>
+        <w:pStyle w:val="Heading1"/>
+        <w:rPr/>
+      </w:pPr>
+      <w:r>
+        <w:rPr/>
+        <w:t>The Silver Circle of the Immortals</w:t>
+      </w:r>
+    </w:p>
+    <w:p>
+      <w:pPr>
+        <w:pStyle w:val="TextBody"/>
+        <w:rPr/>
+      </w:pPr>
+      <w:r>
+        <w:rPr/>
+        <w:t>Since time immemorial these immortal druids have held back the forces of the blight. At the center of their domain lies an impossibly tall spire said to be made of solid music, whatever that means. It is said that none can look upon its features and not cry out of sorrow. Ever year all of the princes (the title for both men and women) gather to preform the life giving ceremony.</w:t>
+      </w:r>
+    </w:p>
+    <w:p>
+      <w:pPr>
+        <w:pStyle w:val="TextBody"/>
+        <w:rPr/>
+      </w:pPr>
+      <w:r>
+        <w:rPr/>
+        <w:t xml:space="preserve">Having stayed neutral during the horrible draconic-giant war, they were cursed by a forgotten mage of terrible power from one of the sides.  Since that time, their immortality has come at a price, every time they preform their now polluted ritual, they lose a bit of their sanity. </w:t>
+      </w:r>
+    </w:p>
+    <w:p>
+      <w:pPr>
+        <w:pStyle w:val="TextBody"/>
+        <w:rPr/>
+      </w:pPr>
+      <w:r>
+        <w:rPr/>
+        <w:t>Have been reduced to madness, they have become unspeakably horrifying masters or their own fractious towers of slavery, excess and ritual murder. An outsider forced to gaze upon the broken circle might find it hard to decide which the more pathetic, the avarice of the squabbling princes, the cries of their teams of slaves or the war-chants of their bodyguards as they launched themselves into meaningless bloody slaughter.</w:t>
+      </w:r>
+    </w:p>
+    <w:p>
+      <w:pPr>
+        <w:pStyle w:val="TextBody"/>
+        <w:rPr/>
+      </w:pPr>
+      <w:r>
+        <w:rPr/>
+        <w:t xml:space="preserve">Although the lesser princes range far and wide when not needed at home, looking for more bodyguards and talented people to serve their masters, the platinum might not be worth it. Under their fickle gaze, a visitor might find it hard to leave, and the line between adviser or bodyguard and slave thinner every day. </w:t>
+      </w:r>
+    </w:p>
+    <w:p>
+      <w:pPr>
+        <w:pStyle w:val="Heading1"/>
+        <w:rPr/>
+      </w:pPr>
+      <w:r>
+        <w:rPr/>
+        <w:t>Cindercost</w:t>
+      </w:r>
+    </w:p>
+    <w:p>
+      <w:pPr>
+        <w:pStyle w:val="TextBody"/>
+        <w:rPr/>
+      </w:pPr>
+      <w:r>
+        <w:rPr/>
+        <w:t xml:space="preserve">A force in its own right, this singular fortress is the last of the above ground strongholds of the dragons on the continent. Although their original tenants have since retreated under the surface, their proxies, the dragonborn, now hold the keep, although it is not clear whether they act under orders or for their own self interest. </w:t>
+      </w:r>
+    </w:p>
+    <w:p>
+      <w:pPr>
+        <w:pStyle w:val="TextBody"/>
+        <w:rPr/>
+      </w:pPr>
+      <w:r>
+        <w:rPr/>
+      </w:r>
+    </w:p>
+    <w:p>
+      <w:pPr>
+        <w:pStyle w:val="TextBody"/>
+        <w:rPr/>
+      </w:pPr>
+      <w:r>
+        <w:rPr/>
+        <w:t>Cindercost was never taken during the unimaginably horrible war between the giants and the dragons, but rather the inhabitants were held besieged for decades until they were forced to retreat under the surface. As a last signal of defiance, the retreating dragons tore the earth asunder beneath Cindercost, making its invincible ramparts and slopes a horrible maelstrom of ash and fire. The mountain has erupted constantly from that point, seeping toxic gas and burning the land around the fortress.</w:t>
       </w:r>
     </w:p>
     <w:p>
@@ -106,7 +231,31 @@
       </w:pPr>
       <w:r>
         <w:rPr/>
-        <w:t>These people, mostly Kenku, have been under the direct rule of Giants (A) for centuries. However, this rule has only created a festering hatred of their overlords. From their lower cities they constantly plot and scheme ways to depose their reviled betters.</w:t>
+        <w:t xml:space="preserve">These </w:t>
+      </w:r>
+      <w:r>
+        <w:rPr/>
+        <w:t>small</w:t>
+      </w:r>
+      <w:r>
+        <w:rPr/>
+        <w:t xml:space="preserve"> people </w:t>
+      </w:r>
+      <w:r>
+        <w:rPr/>
+        <w:t>(</w:t>
+      </w:r>
+      <w:r>
+        <w:rPr/>
+        <w:t>mostly Kenku?</w:t>
+      </w:r>
+      <w:r>
+        <w:rPr/>
+        <w:t>)</w:t>
+      </w:r>
+      <w:r>
+        <w:rPr/>
+        <w:t xml:space="preserve"> have been under the direct rule of Giants (A) for centuries. However, this rule has only created a festering hatred of their overlords. From their lower cities they constantly plot and scheme ways to depose their reviled betters.</w:t>
       </w:r>
     </w:p>
     <w:p>
@@ -130,15 +279,7 @@
       </w:pPr>
       <w:r>
         <w:rPr/>
-        <w:t xml:space="preserve">Interaction with Red and </w:t>
-      </w:r>
-      <w:r>
-        <w:rPr/>
-        <w:t>Green</w:t>
-      </w:r>
-      <w:r>
-        <w:rPr/>
-        <w:t xml:space="preserve"> Plainsmen</w:t>
+        <w:t>Interaction with Red and Green Plainsmen</w:t>
       </w:r>
     </w:p>
     <w:p>
@@ -220,27 +361,23 @@
       </w:pPr>
       <w:r>
         <w:rPr/>
-        <w:t xml:space="preserve">The major human kingdom of the region, these men arose when their </w:t>
-      </w:r>
-      <w:r>
-        <w:rPr/>
-        <w:t>pastoral</w:t>
-      </w:r>
-      <w:r>
-        <w:rPr/>
-        <w:t xml:space="preserve"> communities were taken by the giants centuries ago. Some of the giant's </w:t>
-      </w:r>
-      <w:r>
-        <w:rPr/>
-        <w:t>hierarchical</w:t>
-      </w:r>
-      <w:r>
-        <w:rPr/>
-        <w:t xml:space="preserve"> structure seems to have whiped off on this kingdom but their hearts belong to themselves, yearning for independence, they have separated from the Northern Despotism. </w:t>
-      </w:r>
-      <w:r>
-        <w:rPr/>
-        <w:t>Think Gondor.</w:t>
+        <w:t xml:space="preserve">The major human kingdom of the region, these men arose when their pastoral communities were taken by the giants centuries ago. Some of the giant's hierarchical structure seems to have </w:t>
+      </w:r>
+      <w:r>
+        <w:rPr/>
+        <w:t>wiped</w:t>
+      </w:r>
+      <w:r>
+        <w:rPr/>
+        <w:t xml:space="preserve"> off on this kingdom but their hearts belong to themselves. </w:t>
+      </w:r>
+      <w:r>
+        <w:rPr/>
+        <w:t>Y</w:t>
+      </w:r>
+      <w:r>
+        <w:rPr/>
+        <w:t>earning for independence, they have separated from the Northern Despotism. Think Gondor.</w:t>
       </w:r>
     </w:p>
     <w:p>
@@ -279,11 +416,57 @@
     </w:p>
     <w:p>
       <w:pPr>
-        <w:pStyle w:val="TextBody"/>
-        <w:rPr/>
-      </w:pPr>
-      <w:r>
-        <w:rPr/>
+        <w:pStyle w:val="Heading1"/>
+        <w:rPr/>
+      </w:pPr>
+      <w:r>
+        <w:rPr/>
+        <w:t>Telmasus</w:t>
+      </w:r>
+    </w:p>
+    <w:p>
+      <w:pPr>
+        <w:pStyle w:val="TextBody"/>
+        <w:rPr/>
+      </w:pPr>
+      <w:r>
+        <w:rPr/>
+        <w:t xml:space="preserve">A small city tucked within a swamp, these proud people gained their independence because of the difficulty of administering their putrid homeland. </w:t>
+      </w:r>
+      <w:r>
+        <w:rPr/>
+        <w:t>Champion scouts, their light armored soldiers have come into contact many times with the militaristic Sverograd city-state from the north.</w:t>
+      </w:r>
+    </w:p>
+    <w:p>
+      <w:pPr>
+        <w:pStyle w:val="Heading1"/>
+        <w:rPr/>
+      </w:pPr>
+      <w:r>
+        <w:rPr/>
+        <w:t>Crucible</w:t>
+      </w:r>
+    </w:p>
+    <w:p>
+      <w:pPr>
+        <w:pStyle w:val="TextBody"/>
+        <w:rPr/>
+      </w:pPr>
+      <w:r>
+        <w:rPr/>
+        <w:t xml:space="preserve">The city of discovery and artistry. The place is a veritable anarchy. Every soul in the city on the lake values their own independence to an almost fanatical degree. Some foreigners speak in whispers that their ingenuity comes not from the inhabitants, but from some other worldly wrongness from the lake that pollutes their minds. (fey) </w:t>
+      </w:r>
+      <w:r>
+        <w:rPr>
+          <w:b w:val="false"/>
+          <w:bCs w:val="false"/>
+        </w:rPr>
+        <w:t xml:space="preserve">*cough cough* </w:t>
+      </w:r>
+      <w:r>
+        <w:rPr/>
+        <w:t xml:space="preserve"> </w:t>
       </w:r>
     </w:p>
     <w:p>
@@ -309,14 +492,48 @@
         <w:rPr/>
         <w:t xml:space="preserve">A collection of human and goliaths, this nation believes itself to be the proper kingdom in the West and regards their southern neighbors to be rebels. </w:t>
       </w:r>
-    </w:p>
-    <w:p>
-      <w:pPr>
-        <w:pStyle w:val="TextBody"/>
-        <w:rPr/>
-      </w:pPr>
-      <w:r>
-        <w:rPr/>
+      <w:r>
+        <w:rPr/>
+        <w:t>These humans and goliaths look to the giants above them with admiration, and believe them fair lawgivers rather than brutal dictators.</w:t>
+      </w:r>
+    </w:p>
+    <w:p>
+      <w:pPr>
+        <w:pStyle w:val="TextBody"/>
+        <w:rPr/>
+      </w:pPr>
+      <w:r>
+        <w:rPr/>
+      </w:r>
+    </w:p>
+    <w:p>
+      <w:pPr>
+        <w:pStyle w:val="Heading1"/>
+        <w:rPr/>
+      </w:pPr>
+      <w:r>
+        <w:rPr/>
+        <w:t xml:space="preserve">The Prefecture of Palinteos </w:t>
+      </w:r>
+    </w:p>
+    <w:p>
+      <w:pPr>
+        <w:pStyle w:val="TextBody"/>
+        <w:rPr/>
+      </w:pPr>
+      <w:r>
+        <w:rPr/>
+        <w:t>Ice and sleet covers this mountain almost all year round, and storms commonly come down from its heights even in the summer. The Ice paladins of the prefecture worship a strange frozen god, and love stasis in all things, and would like nothing better than to ponder the secrets of the universe slowly in their frozen citadel. However, with recent events heating up, they have sided with the north, clinging to the concept of a united human kingdom.</w:t>
+      </w:r>
+    </w:p>
+    <w:p>
+      <w:pPr>
+        <w:pStyle w:val="TextBody"/>
+        <w:rPr/>
+      </w:pPr>
+      <w:r>
+        <w:rPr/>
+        <w:t xml:space="preserve">They prefer to keep to themselves, although they allow passage for counsel even to their enemies. They are ruled by a cabal of wise templars called the high cognates. </w:t>
       </w:r>
     </w:p>
     <w:p>
@@ -452,7 +669,15 @@
       </w:pPr>
       <w:r>
         <w:rPr/>
-        <w:t>Since they fulfil the same role as the Grey Mages, these two often are at odds, although its not too rare to see them working together as well. There is a shortage of mages in the area and they are needed for the airships after all!</w:t>
+        <w:t xml:space="preserve">Since they </w:t>
+      </w:r>
+      <w:r>
+        <w:rPr/>
+        <w:t>fulfill</w:t>
+      </w:r>
+      <w:r>
+        <w:rPr/>
+        <w:t xml:space="preserve"> the same role as the Grey Mages, these two often are at odds, although its not too rare to see them working together as well. There is a shortage of mages in the area and they are needed for the airships after all!</w:t>
       </w:r>
     </w:p>
     <w:p>
@@ -473,6 +698,97 @@
       <w:r>
         <w:rPr/>
         <w:t xml:space="preserve">They currently are bankrolling the war to the south as a way of sticking it to the Giants. </w:t>
+      </w:r>
+    </w:p>
+    <w:p>
+      <w:pPr>
+        <w:pStyle w:val="TextBody"/>
+        <w:spacing w:before="0" w:after="140"/>
+        <w:rPr/>
+      </w:pPr>
+      <w:r>
+        <w:rPr/>
+        <w:t>They hate both factions of tritons, not only because they support the giants but also because Golwater ships have a tendency to fish in the same spots as the tritons. This has recently escalated into a full on trade war, with piracy, destroyed tritons villages and thousands of punds of cargo sinking into the ocean from destroyed ships.</w:t>
+      </w:r>
+    </w:p>
+    <w:p>
+      <w:pPr>
+        <w:pStyle w:val="Heading1"/>
+        <w:rPr/>
+      </w:pPr>
+      <w:r>
+        <w:rPr/>
+        <w:t>The Tritons</w:t>
+      </w:r>
+    </w:p>
+    <w:p>
+      <w:pPr>
+        <w:pStyle w:val="TextBody"/>
+        <w:rPr/>
+      </w:pPr>
+      <w:r>
+        <w:rPr/>
+        <w:t>After being subjugated long ago by the giants, these seemingly loyal subjects are the hand of the giants in acquatic domains. Not much is known of their organization or rationale. The ones to the west live quite deep, under pressures that would kill a human.</w:t>
+      </w:r>
+    </w:p>
+    <w:p>
+      <w:pPr>
+        <w:pStyle w:val="TextBody"/>
+        <w:rPr/>
+      </w:pPr>
+      <w:r>
+        <w:rPr/>
+      </w:r>
+    </w:p>
+    <w:p>
+      <w:pPr>
+        <w:pStyle w:val="Heading1"/>
+        <w:rPr/>
+      </w:pPr>
+      <w:r>
+        <w:rPr/>
+        <w:t>The Khanate</w:t>
+      </w:r>
+    </w:p>
+    <w:p>
+      <w:pPr>
+        <w:pStyle w:val="TextBody"/>
+        <w:rPr/>
+      </w:pPr>
+      <w:r>
+        <w:rPr/>
+        <w:t xml:space="preserve">Skilled horse masters and users of alchemy, these wise and ambitious people have been steadily expanding their lands to the bounds of their peninsula. One of the most warlike of all the nations on the continent, they are ruled by a Khan chosen as the most able of the children of the great houses, man or woman. The Khan is almost always a shrewd and inscrutable master of war and alchemy. </w:t>
+      </w:r>
+    </w:p>
+    <w:p>
+      <w:pPr>
+        <w:pStyle w:val="Heading3"/>
+        <w:rPr/>
+      </w:pPr>
+      <w:r>
+        <w:rPr/>
+        <w:t>Interactions</w:t>
+      </w:r>
+    </w:p>
+    <w:p>
+      <w:pPr>
+        <w:pStyle w:val="TextBody"/>
+        <w:rPr/>
+      </w:pPr>
+      <w:r>
+        <w:rPr/>
+        <w:t xml:space="preserve">Among the Khanate's myth is the fact that they are descendents of escaped slaves of the eternal circle. Whether or not this is true, they maintain a hatred of the circle almost as undying as the silver princes themselves. Although merely a nuisance until now, there is word that the most skilled masters among the Khanate have found a way to reverse the blight that surrounds their territory. </w:t>
+      </w:r>
+    </w:p>
+    <w:p>
+      <w:pPr>
+        <w:pStyle w:val="TextBody"/>
+        <w:spacing w:before="0" w:after="140"/>
+        <w:rPr/>
+      </w:pPr>
+      <w:r>
+        <w:rPr/>
+        <w:t>Another development is the loss of one of their cities to the tritons, in a not too surprising but still troublesome development. Furious, the Khan is expected to ride to war any week now.</w:t>
       </w:r>
     </w:p>
     <w:sectPr>
@@ -482,6 +798,7 @@
       <w:pgNumType w:fmt="decimal"/>
       <w:formProt w:val="false"/>
       <w:textDirection w:val="lrTb"/>
+      <w:docGrid w:type="default" w:linePitch="240" w:charSpace="4294961151"/>
     </w:sectPr>
   </w:body>
 </w:document>
@@ -497,6 +814,98 @@
       <w:lvlText w:val=""/>
       <w:lvlJc w:val="left"/>
       <w:pPr>
+        <w:ind w:left="432" w:hanging="432"/>
+      </w:pPr>
+    </w:lvl>
+    <w:lvl w:ilvl="1">
+      <w:start w:val="1"/>
+      <w:numFmt w:val="none"/>
+      <w:suff w:val="nothing"/>
+      <w:lvlText w:val=""/>
+      <w:lvlJc w:val="left"/>
+      <w:pPr>
+        <w:ind w:left="576" w:hanging="576"/>
+      </w:pPr>
+    </w:lvl>
+    <w:lvl w:ilvl="2">
+      <w:start w:val="1"/>
+      <w:numFmt w:val="none"/>
+      <w:suff w:val="nothing"/>
+      <w:lvlText w:val=""/>
+      <w:lvlJc w:val="left"/>
+      <w:pPr>
+        <w:ind w:left="720" w:hanging="720"/>
+      </w:pPr>
+    </w:lvl>
+    <w:lvl w:ilvl="3">
+      <w:start w:val="1"/>
+      <w:numFmt w:val="none"/>
+      <w:suff w:val="nothing"/>
+      <w:lvlText w:val=""/>
+      <w:lvlJc w:val="left"/>
+      <w:pPr>
+        <w:ind w:left="864" w:hanging="864"/>
+      </w:pPr>
+    </w:lvl>
+    <w:lvl w:ilvl="4">
+      <w:start w:val="1"/>
+      <w:numFmt w:val="none"/>
+      <w:suff w:val="nothing"/>
+      <w:lvlText w:val=""/>
+      <w:lvlJc w:val="left"/>
+      <w:pPr>
+        <w:ind w:left="1008" w:hanging="1008"/>
+      </w:pPr>
+    </w:lvl>
+    <w:lvl w:ilvl="5">
+      <w:start w:val="1"/>
+      <w:numFmt w:val="none"/>
+      <w:suff w:val="nothing"/>
+      <w:lvlText w:val=""/>
+      <w:lvlJc w:val="left"/>
+      <w:pPr>
+        <w:ind w:left="1152" w:hanging="1152"/>
+      </w:pPr>
+    </w:lvl>
+    <w:lvl w:ilvl="6">
+      <w:start w:val="1"/>
+      <w:numFmt w:val="none"/>
+      <w:suff w:val="nothing"/>
+      <w:lvlText w:val=""/>
+      <w:lvlJc w:val="left"/>
+      <w:pPr>
+        <w:ind w:left="1296" w:hanging="1296"/>
+      </w:pPr>
+    </w:lvl>
+    <w:lvl w:ilvl="7">
+      <w:start w:val="1"/>
+      <w:numFmt w:val="none"/>
+      <w:suff w:val="nothing"/>
+      <w:lvlText w:val=""/>
+      <w:lvlJc w:val="left"/>
+      <w:pPr>
+        <w:ind w:left="1440" w:hanging="1440"/>
+      </w:pPr>
+    </w:lvl>
+    <w:lvl w:ilvl="8">
+      <w:start w:val="1"/>
+      <w:numFmt w:val="none"/>
+      <w:suff w:val="nothing"/>
+      <w:lvlText w:val=""/>
+      <w:lvlJc w:val="left"/>
+      <w:pPr>
+        <w:ind w:left="1584" w:hanging="1584"/>
+      </w:pPr>
+    </w:lvl>
+  </w:abstractNum>
+  <w:abstractNum w:abstractNumId="2">
+    <w:lvl w:ilvl="0">
+      <w:start w:val="1"/>
+      <w:numFmt w:val="none"/>
+      <w:suff w:val="nothing"/>
+      <w:lvlText w:val=""/>
+      <w:lvlJc w:val="left"/>
+      <w:pPr>
         <w:tabs>
           <w:tab w:val="num" w:pos="432"/>
         </w:tabs>
@@ -610,6 +1019,9 @@
   </w:abstractNum>
   <w:num w:numId="1">
     <w:abstractNumId w:val="1"/>
+  </w:num>
+  <w:num w:numId="2">
+    <w:abstractNumId w:val="2"/>
   </w:num>
 </w:numbering>
 </file>
@@ -620,7 +1032,6 @@
     <w:rPrDefault>
       <w:rPr>
         <w:rFonts w:ascii="Liberation Serif" w:hAnsi="Liberation Serif" w:eastAsia="SimSun" w:cs="Lucida Sans"/>
-        <w:sz w:val="24"/>
         <w:szCs w:val="24"/>
         <w:lang w:val="en-US" w:eastAsia="zh-CN" w:bidi="hi-IN"/>
       </w:rPr>
@@ -634,10 +1045,12 @@
     <w:qFormat/>
     <w:pPr>
       <w:widowControl w:val="false"/>
+      <w:bidi w:val="0"/>
+      <w:jc w:val="left"/>
     </w:pPr>
     <w:rPr>
       <w:rFonts w:ascii="Liberation Serif" w:hAnsi="Liberation Serif" w:eastAsia="SimSun" w:cs="Lucida Sans"/>
-      <w:color w:val="auto"/>
+      <w:color w:val="00000A"/>
       <w:sz w:val="24"/>
       <w:szCs w:val="24"/>
       <w:lang w:val="en-US" w:eastAsia="zh-CN" w:bidi="hi-IN"/>
@@ -646,15 +1059,9 @@
   <w:style w:type="paragraph" w:styleId="Heading1">
     <w:name w:val="Heading 1"/>
     <w:basedOn w:val="Heading"/>
-    <w:next w:val="TextBody"/>
     <w:qFormat/>
     <w:pPr>
-      <w:numPr>
-        <w:ilvl w:val="0"/>
-        <w:numId w:val="1"/>
-      </w:numPr>
       <w:spacing w:before="240" w:after="120"/>
-      <w:outlineLvl w:val="0"/>
       <w:outlineLvl w:val="0"/>
     </w:pPr>
     <w:rPr>
@@ -667,15 +1074,9 @@
   <w:style w:type="paragraph" w:styleId="Heading2">
     <w:name w:val="Heading 2"/>
     <w:basedOn w:val="Heading"/>
-    <w:next w:val="TextBody"/>
     <w:qFormat/>
     <w:pPr>
-      <w:numPr>
-        <w:ilvl w:val="1"/>
-        <w:numId w:val="1"/>
-      </w:numPr>
       <w:spacing w:before="200" w:after="120"/>
-      <w:outlineLvl w:val="1"/>
       <w:outlineLvl w:val="1"/>
     </w:pPr>
     <w:rPr>
@@ -688,15 +1089,9 @@
   <w:style w:type="paragraph" w:styleId="Heading3">
     <w:name w:val="Heading 3"/>
     <w:basedOn w:val="Heading"/>
-    <w:next w:val="TextBody"/>
     <w:qFormat/>
     <w:pPr>
-      <w:numPr>
-        <w:ilvl w:val="2"/>
-        <w:numId w:val="1"/>
-      </w:numPr>
       <w:spacing w:before="140" w:after="120"/>
-      <w:outlineLvl w:val="2"/>
       <w:outlineLvl w:val="2"/>
     </w:pPr>
     <w:rPr>
@@ -767,7 +1162,6 @@
   <w:style w:type="paragraph" w:styleId="Title">
     <w:name w:val="Title"/>
     <w:basedOn w:val="Heading"/>
-    <w:next w:val="TextBody"/>
     <w:qFormat/>
     <w:pPr>
       <w:jc w:val="center"/>

</xml_diff>